<commit_message>
Site updated: 2017-07-10 20:32:23
</commit_message>
<xml_diff>
--- a/uploads/resume/resume_PanFan_cn.docx
+++ b/uploads/resume/resume_PanFan_cn.docx
@@ -49,7 +49,7 @@
     </w:p>
     <w:p>
       <w:pPr>
-        <w:pStyle w:val="Heading1"/>
+        <w:pStyle w:val="1"/>
       </w:pPr>
       <w:r>
         <w:rPr>
@@ -116,7 +116,7 @@
     </w:p>
     <w:p>
       <w:pPr>
-        <w:pStyle w:val="ListParagraph"/>
+        <w:pStyle w:val="a7"/>
         <w:numPr>
           <w:ilvl w:val="0"/>
           <w:numId w:val="37"/>
@@ -169,7 +169,7 @@
     </w:p>
     <w:p>
       <w:pPr>
-        <w:pStyle w:val="ListParagraph"/>
+        <w:pStyle w:val="a7"/>
         <w:numPr>
           <w:ilvl w:val="0"/>
           <w:numId w:val="37"/>
@@ -204,7 +204,7 @@
     </w:p>
     <w:p>
       <w:pPr>
-        <w:pStyle w:val="ListParagraph"/>
+        <w:pStyle w:val="a7"/>
         <w:numPr>
           <w:ilvl w:val="0"/>
           <w:numId w:val="37"/>
@@ -258,7 +258,7 @@
     </w:p>
     <w:p>
       <w:pPr>
-        <w:pStyle w:val="ListParagraph"/>
+        <w:pStyle w:val="a7"/>
         <w:numPr>
           <w:ilvl w:val="0"/>
           <w:numId w:val="37"/>
@@ -311,7 +311,7 @@
     </w:p>
     <w:p>
       <w:pPr>
-        <w:pStyle w:val="ListParagraph"/>
+        <w:pStyle w:val="a7"/>
         <w:numPr>
           <w:ilvl w:val="0"/>
           <w:numId w:val="37"/>
@@ -332,7 +332,16 @@
           <w:szCs w:val="21"/>
           <w:lang w:eastAsia="zh-CN"/>
         </w:rPr>
-        <w:t>一定的财务知识（</w:t>
+        <w:t>一定的财务知识</w:t>
+      </w:r>
+      <w:r>
+        <w:rPr>
+          <w:rFonts w:ascii="Calibri" w:hAnsi="Calibri" w:cs="Calibri" w:hint="eastAsia"/>
+          <w:sz w:val="21"/>
+          <w:szCs w:val="21"/>
+          <w:lang w:eastAsia="zh-CN"/>
+        </w:rPr>
+        <w:t>，通过了</w:t>
       </w:r>
       <w:r>
         <w:rPr>
@@ -350,21 +359,32 @@
           <w:szCs w:val="21"/>
           <w:lang w:eastAsia="zh-CN"/>
         </w:rPr>
-        <w:t>财务成本管理，会计从业资格证）</w:t>
-      </w:r>
-      <w:r>
-        <w:rPr>
-          <w:rFonts w:ascii="Calibri" w:hAnsi="Calibri" w:cs="Calibri" w:hint="eastAsia"/>
-          <w:sz w:val="21"/>
-          <w:szCs w:val="21"/>
-          <w:lang w:eastAsia="zh-CN"/>
-        </w:rPr>
-        <w:t xml:space="preserve"> </w:t>
-      </w:r>
+        <w:t>财务成本管理</w:t>
+      </w:r>
+      <w:r>
+        <w:rPr>
+          <w:rFonts w:ascii="Calibri" w:hAnsi="Calibri" w:cs="Calibri" w:hint="eastAsia"/>
+          <w:sz w:val="21"/>
+          <w:szCs w:val="21"/>
+          <w:lang w:eastAsia="zh-CN"/>
+        </w:rPr>
+        <w:t>及</w:t>
+      </w:r>
+      <w:r>
+        <w:rPr>
+          <w:rFonts w:ascii="Calibri" w:hAnsi="Calibri" w:cs="Calibri" w:hint="eastAsia"/>
+          <w:sz w:val="21"/>
+          <w:szCs w:val="21"/>
+          <w:lang w:eastAsia="zh-CN"/>
+        </w:rPr>
+        <w:t>会计从业资格证</w:t>
+      </w:r>
+      <w:bookmarkStart w:id="0" w:name="_GoBack"/>
+      <w:bookmarkEnd w:id="0"/>
     </w:p>
     <w:p>
       <w:pPr>
-        <w:pStyle w:val="ListParagraph"/>
+        <w:pStyle w:val="a7"/>
         <w:numPr>
           <w:ilvl w:val="0"/>
           <w:numId w:val="37"/>
@@ -509,7 +529,7 @@
     </w:p>
     <w:p>
       <w:pPr>
-        <w:pStyle w:val="ListParagraph"/>
+        <w:pStyle w:val="a7"/>
         <w:numPr>
           <w:ilvl w:val="0"/>
           <w:numId w:val="37"/>
@@ -580,7 +600,7 @@
     </w:p>
     <w:p>
       <w:pPr>
-        <w:pStyle w:val="ListParagraph"/>
+        <w:pStyle w:val="a7"/>
         <w:numPr>
           <w:ilvl w:val="0"/>
           <w:numId w:val="37"/>
@@ -615,7 +635,7 @@
     </w:p>
     <w:p>
       <w:pPr>
-        <w:pStyle w:val="ListParagraph"/>
+        <w:pStyle w:val="a7"/>
         <w:numPr>
           <w:ilvl w:val="0"/>
           <w:numId w:val="37"/>
@@ -645,34 +665,16 @@
           <w:szCs w:val="21"/>
           <w:lang w:eastAsia="zh-CN"/>
         </w:rPr>
-        <w:t xml:space="preserve"> </w:t>
-      </w:r>
-      <w:r>
-        <w:rPr>
-          <w:rFonts w:ascii="Calibri" w:hAnsi="Calibri" w:cs="Calibri" w:hint="eastAsia"/>
-          <w:sz w:val="21"/>
-          <w:szCs w:val="21"/>
-          <w:lang w:eastAsia="zh-CN"/>
-        </w:rPr>
-        <w:t>（</w:t>
-      </w:r>
-      <w:r>
-        <w:rPr>
-          <w:rFonts w:ascii="Calibri" w:hAnsi="Calibri" w:cs="Calibri" w:hint="eastAsia"/>
-          <w:sz w:val="21"/>
-          <w:szCs w:val="21"/>
-          <w:lang w:eastAsia="zh-CN"/>
-        </w:rPr>
-        <w:t>E&amp;O</w:t>
-      </w:r>
-      <w:r>
-        <w:rPr>
-          <w:rFonts w:ascii="Calibri" w:hAnsi="Calibri" w:cs="Calibri" w:hint="eastAsia"/>
-          <w:sz w:val="21"/>
-          <w:szCs w:val="21"/>
-          <w:lang w:eastAsia="zh-CN"/>
-        </w:rPr>
-        <w:t>）：上海（亚太区域分销中心）呆滞物料年累计减少</w:t>
+        <w:t>：上海亚太分销中心</w:t>
+      </w:r>
+      <w:r>
+        <w:rPr>
+          <w:rFonts w:ascii="Calibri" w:hAnsi="Calibri" w:cs="Calibri" w:hint="eastAsia"/>
+          <w:sz w:val="21"/>
+          <w:szCs w:val="21"/>
+          <w:lang w:eastAsia="zh-CN"/>
+        </w:rPr>
+        <w:t>呆滞物料年累计减少</w:t>
       </w:r>
       <w:r>
         <w:rPr>
@@ -695,7 +697,7 @@
     </w:p>
     <w:p>
       <w:pPr>
-        <w:pStyle w:val="ListParagraph"/>
+        <w:pStyle w:val="a7"/>
         <w:numPr>
           <w:ilvl w:val="0"/>
           <w:numId w:val="37"/>
@@ -716,25 +718,16 @@
           <w:szCs w:val="21"/>
           <w:lang w:eastAsia="zh-CN"/>
         </w:rPr>
-        <w:t>准时交付率改善（</w:t>
-      </w:r>
-      <w:r>
-        <w:rPr>
-          <w:rFonts w:ascii="Calibri" w:hAnsi="Calibri" w:cs="Calibri" w:hint="eastAsia"/>
-          <w:sz w:val="21"/>
-          <w:szCs w:val="21"/>
-          <w:lang w:eastAsia="zh-CN"/>
-        </w:rPr>
-        <w:t>OTD</w:t>
-      </w:r>
-      <w:r>
-        <w:rPr>
-          <w:rFonts w:ascii="Calibri" w:hAnsi="Calibri" w:cs="Calibri" w:hint="eastAsia"/>
-          <w:sz w:val="21"/>
-          <w:szCs w:val="21"/>
-          <w:lang w:eastAsia="zh-CN"/>
-        </w:rPr>
-        <w:t>）：通过</w:t>
+        <w:t>准时交付率改善</w:t>
+      </w:r>
+      <w:r>
+        <w:rPr>
+          <w:rFonts w:ascii="Calibri" w:hAnsi="Calibri" w:cs="Calibri" w:hint="eastAsia"/>
+          <w:sz w:val="21"/>
+          <w:szCs w:val="21"/>
+          <w:lang w:eastAsia="zh-CN"/>
+        </w:rPr>
+        <w:t>：通过</w:t>
       </w:r>
       <w:r>
         <w:rPr>
@@ -752,7 +745,16 @@
           <w:szCs w:val="21"/>
           <w:lang w:eastAsia="zh-CN"/>
         </w:rPr>
-        <w:t>等项目，上海（亚太区域分销中心）总体采购提前期降低了</w:t>
+        <w:t>等项目，上海亚太分销中心</w:t>
+      </w:r>
+      <w:r>
+        <w:rPr>
+          <w:rFonts w:ascii="Calibri" w:hAnsi="Calibri" w:cs="Calibri" w:hint="eastAsia"/>
+          <w:sz w:val="21"/>
+          <w:szCs w:val="21"/>
+          <w:lang w:eastAsia="zh-CN"/>
+        </w:rPr>
+        <w:t>总体采购提前期降低了</w:t>
       </w:r>
       <w:r>
         <w:rPr>
@@ -820,7 +822,7 @@
     </w:p>
     <w:p>
       <w:pPr>
-        <w:pStyle w:val="ListParagraph"/>
+        <w:pStyle w:val="a7"/>
         <w:numPr>
           <w:ilvl w:val="0"/>
           <w:numId w:val="37"/>
@@ -1055,7 +1057,7 @@
     </w:p>
     <w:p>
       <w:pPr>
-        <w:pStyle w:val="ListParagraph"/>
+        <w:pStyle w:val="a7"/>
         <w:numPr>
           <w:ilvl w:val="0"/>
           <w:numId w:val="37"/>
@@ -1099,7 +1101,7 @@
     </w:p>
     <w:p>
       <w:pPr>
-        <w:pStyle w:val="ListParagraph"/>
+        <w:pStyle w:val="a7"/>
         <w:numPr>
           <w:ilvl w:val="0"/>
           <w:numId w:val="37"/>
@@ -1268,7 +1270,7 @@
     </w:p>
     <w:p>
       <w:pPr>
-        <w:pStyle w:val="ListParagraph"/>
+        <w:pStyle w:val="a7"/>
         <w:numPr>
           <w:ilvl w:val="0"/>
           <w:numId w:val="37"/>
@@ -1282,8 +1284,6 @@
           <w:lang w:eastAsia="zh-CN"/>
         </w:rPr>
       </w:pPr>
-      <w:bookmarkStart w:id="0" w:name="_GoBack"/>
-      <w:bookmarkEnd w:id="0"/>
       <w:r>
         <w:rPr>
           <w:rFonts w:ascii="Calibri" w:hAnsi="Calibri" w:cs="Calibri" w:hint="eastAsia"/>
@@ -1377,7 +1377,7 @@
     </w:p>
     <w:p>
       <w:pPr>
-        <w:pStyle w:val="ListParagraph"/>
+        <w:pStyle w:val="a7"/>
         <w:numPr>
           <w:ilvl w:val="0"/>
           <w:numId w:val="37"/>
@@ -1398,25 +1398,7 @@
           <w:szCs w:val="21"/>
           <w:lang w:eastAsia="zh-CN"/>
         </w:rPr>
-        <w:t>欠货（</w:t>
-      </w:r>
-      <w:r>
-        <w:rPr>
-          <w:rFonts w:ascii="Calibri" w:hAnsi="Calibri" w:cs="Calibri" w:hint="eastAsia"/>
-          <w:sz w:val="21"/>
-          <w:szCs w:val="21"/>
-          <w:lang w:eastAsia="zh-CN"/>
-        </w:rPr>
-        <w:t>Past Due</w:t>
-      </w:r>
-      <w:r>
-        <w:rPr>
-          <w:rFonts w:ascii="Calibri" w:hAnsi="Calibri" w:cs="Calibri" w:hint="eastAsia"/>
-          <w:sz w:val="21"/>
-          <w:szCs w:val="21"/>
-          <w:lang w:eastAsia="zh-CN"/>
-        </w:rPr>
-        <w:t>）金额减少了</w:t>
+        <w:t>欠货金额减少了</w:t>
       </w:r>
       <w:r>
         <w:rPr>
@@ -1635,7 +1617,7 @@
     </w:p>
     <w:p>
       <w:pPr>
-        <w:pStyle w:val="ListParagraph"/>
+        <w:pStyle w:val="a7"/>
         <w:numPr>
           <w:ilvl w:val="0"/>
           <w:numId w:val="37"/>
@@ -1688,7 +1670,7 @@
     </w:p>
     <w:p>
       <w:pPr>
-        <w:pStyle w:val="ListParagraph"/>
+        <w:pStyle w:val="a7"/>
         <w:numPr>
           <w:ilvl w:val="0"/>
           <w:numId w:val="37"/>
@@ -1740,7 +1722,7 @@
     </w:p>
     <w:p>
       <w:pPr>
-        <w:pStyle w:val="ListParagraph"/>
+        <w:pStyle w:val="a7"/>
         <w:numPr>
           <w:ilvl w:val="0"/>
           <w:numId w:val="37"/>
@@ -1811,7 +1793,7 @@
     </w:p>
     <w:p>
       <w:pPr>
-        <w:pStyle w:val="ListParagraph"/>
+        <w:pStyle w:val="a7"/>
         <w:numPr>
           <w:ilvl w:val="0"/>
           <w:numId w:val="37"/>
@@ -3334,7 +3316,7 @@
     <w:lvl w:ilvl="0" w:tplc="0A9090C0">
       <w:start w:val="1"/>
       <w:numFmt w:val="bullet"/>
-      <w:pStyle w:val="ListBullet"/>
+      <w:pStyle w:val="a"/>
       <w:lvlText w:val=""/>
       <w:lvlJc w:val="left"/>
       <w:pPr>
@@ -6243,7 +6225,7 @@
     <w:lsdException w:name="Bibliography" w:uiPriority="37"/>
     <w:lsdException w:name="TOC Heading" w:uiPriority="39" w:qFormat="1"/>
   </w:latentStyles>
-  <w:style w:type="paragraph" w:default="1" w:styleId="Normal">
+  <w:style w:type="paragraph" w:default="1" w:styleId="a0">
     <w:name w:val="Normal"/>
     <w:qFormat/>
     <w:rsid w:val="00064AC9"/>
@@ -6252,10 +6234,10 @@
       <w:szCs w:val="24"/>
     </w:rPr>
   </w:style>
-  <w:style w:type="paragraph" w:styleId="Heading1">
+  <w:style w:type="paragraph" w:styleId="1">
     <w:name w:val="heading 1"/>
-    <w:basedOn w:val="Normal"/>
-    <w:next w:val="Normal"/>
+    <w:basedOn w:val="a0"/>
+    <w:next w:val="a0"/>
     <w:qFormat/>
     <w:rsid w:val="002F1260"/>
     <w:pPr>
@@ -6273,11 +6255,11 @@
       <w:szCs w:val="20"/>
     </w:rPr>
   </w:style>
-  <w:style w:type="paragraph" w:styleId="Heading2">
+  <w:style w:type="paragraph" w:styleId="2">
     <w:name w:val="heading 2"/>
-    <w:basedOn w:val="Normal"/>
-    <w:next w:val="Normal"/>
-    <w:link w:val="Heading2Char"/>
+    <w:basedOn w:val="a0"/>
+    <w:next w:val="a0"/>
+    <w:link w:val="2Char"/>
     <w:qFormat/>
     <w:rsid w:val="002F1260"/>
     <w:pPr>
@@ -6294,11 +6276,11 @@
       <w:szCs w:val="26"/>
     </w:rPr>
   </w:style>
-  <w:style w:type="paragraph" w:styleId="Heading3">
+  <w:style w:type="paragraph" w:styleId="3">
     <w:name w:val="heading 3"/>
-    <w:basedOn w:val="Normal"/>
-    <w:next w:val="Normal"/>
-    <w:link w:val="Heading3Char"/>
+    <w:basedOn w:val="a0"/>
+    <w:next w:val="a0"/>
+    <w:link w:val="3Char"/>
     <w:qFormat/>
     <w:rsid w:val="00064AC9"/>
     <w:pPr>
@@ -6312,11 +6294,11 @@
       <w:szCs w:val="20"/>
     </w:rPr>
   </w:style>
-  <w:style w:type="paragraph" w:styleId="Heading4">
+  <w:style w:type="paragraph" w:styleId="4">
     <w:name w:val="heading 4"/>
-    <w:basedOn w:val="Normal"/>
-    <w:next w:val="Normal"/>
-    <w:link w:val="Heading4Char"/>
+    <w:basedOn w:val="a0"/>
+    <w:next w:val="a0"/>
+    <w:link w:val="4Char"/>
     <w:semiHidden/>
     <w:unhideWhenUsed/>
     <w:rsid w:val="00104FF8"/>
@@ -6330,13 +6312,13 @@
       <w:iCs/>
     </w:rPr>
   </w:style>
-  <w:style w:type="character" w:default="1" w:styleId="DefaultParagraphFont">
+  <w:style w:type="character" w:default="1" w:styleId="a1">
     <w:name w:val="Default Paragraph Font"/>
     <w:uiPriority w:val="1"/>
     <w:semiHidden/>
     <w:unhideWhenUsed/>
   </w:style>
-  <w:style w:type="table" w:default="1" w:styleId="TableNormal">
+  <w:style w:type="table" w:default="1" w:styleId="a2">
     <w:name w:val="Normal Table"/>
     <w:uiPriority w:val="99"/>
     <w:semiHidden/>
@@ -6351,16 +6333,16 @@
       </w:tblCellMar>
     </w:tblPr>
   </w:style>
-  <w:style w:type="numbering" w:default="1" w:styleId="NoList">
+  <w:style w:type="numbering" w:default="1" w:styleId="a3">
     <w:name w:val="No List"/>
     <w:uiPriority w:val="99"/>
     <w:semiHidden/>
     <w:unhideWhenUsed/>
   </w:style>
-  <w:style w:type="character" w:customStyle="1" w:styleId="Heading2Char">
-    <w:name w:val="Heading 2 Char"/>
-    <w:basedOn w:val="DefaultParagraphFont"/>
-    <w:link w:val="Heading2"/>
+  <w:style w:type="character" w:customStyle="1" w:styleId="2Char">
+    <w:name w:val="标题 2 Char"/>
+    <w:basedOn w:val="a1"/>
+    <w:link w:val="2"/>
     <w:rsid w:val="002F1260"/>
     <w:rPr>
       <w:rFonts w:asciiTheme="majorHAnsi" w:hAnsiTheme="majorHAnsi" w:cs="Arial"/>
@@ -6371,20 +6353,20 @@
       <w:szCs w:val="26"/>
     </w:rPr>
   </w:style>
-  <w:style w:type="character" w:customStyle="1" w:styleId="Heading3Char">
-    <w:name w:val="Heading 3 Char"/>
-    <w:basedOn w:val="DefaultParagraphFont"/>
-    <w:link w:val="Heading3"/>
+  <w:style w:type="character" w:customStyle="1" w:styleId="3Char">
+    <w:name w:val="标题 3 Char"/>
+    <w:basedOn w:val="a1"/>
+    <w:link w:val="3"/>
     <w:rsid w:val="00064AC9"/>
     <w:rPr>
       <w:rFonts w:asciiTheme="minorHAnsi" w:hAnsiTheme="minorHAnsi" w:cs="Arial"/>
       <w:bCs/>
     </w:rPr>
   </w:style>
-  <w:style w:type="character" w:customStyle="1" w:styleId="Heading4Char">
-    <w:name w:val="Heading 4 Char"/>
-    <w:basedOn w:val="DefaultParagraphFont"/>
-    <w:link w:val="Heading4"/>
+  <w:style w:type="character" w:customStyle="1" w:styleId="4Char">
+    <w:name w:val="标题 4 Char"/>
+    <w:basedOn w:val="a1"/>
+    <w:link w:val="4"/>
     <w:semiHidden/>
     <w:rsid w:val="00064AC9"/>
     <w:rPr>
@@ -6393,9 +6375,9 @@
       <w:szCs w:val="24"/>
     </w:rPr>
   </w:style>
-  <w:style w:type="character" w:styleId="Hyperlink">
+  <w:style w:type="character" w:styleId="a4">
     <w:name w:val="Hyperlink"/>
-    <w:basedOn w:val="DefaultParagraphFont"/>
+    <w:basedOn w:val="a1"/>
     <w:qFormat/>
     <w:rsid w:val="00B86E8E"/>
     <w:rPr>
@@ -6403,10 +6385,10 @@
       <w:u w:val="single"/>
     </w:rPr>
   </w:style>
-  <w:style w:type="paragraph" w:styleId="ListBullet">
+  <w:style w:type="paragraph" w:styleId="a">
     <w:name w:val="List Bullet"/>
-    <w:basedOn w:val="Normal"/>
-    <w:next w:val="Normal"/>
+    <w:basedOn w:val="a0"/>
+    <w:next w:val="a0"/>
     <w:autoRedefine/>
     <w:qFormat/>
     <w:rsid w:val="00080DC2"/>
@@ -6420,7 +6402,7 @@
   </w:style>
   <w:style w:type="character" w:customStyle="1" w:styleId="Position">
     <w:name w:val="Position"/>
-    <w:basedOn w:val="DefaultParagraphFont"/>
+    <w:basedOn w:val="a1"/>
     <w:qFormat/>
     <w:rsid w:val="002F1260"/>
     <w:rPr>
@@ -6432,7 +6414,7 @@
   </w:style>
   <w:style w:type="paragraph" w:customStyle="1" w:styleId="ContactInfo">
     <w:name w:val="Contact Info"/>
-    <w:basedOn w:val="Normal"/>
+    <w:basedOn w:val="a0"/>
     <w:qFormat/>
     <w:rsid w:val="002F1260"/>
     <w:pPr>
@@ -6444,9 +6426,9 @@
       <w:sz w:val="16"/>
     </w:rPr>
   </w:style>
-  <w:style w:type="character" w:styleId="PlaceholderText">
+  <w:style w:type="character" w:styleId="a5">
     <w:name w:val="Placeholder Text"/>
-    <w:basedOn w:val="DefaultParagraphFont"/>
+    <w:basedOn w:val="a1"/>
     <w:uiPriority w:val="99"/>
     <w:semiHidden/>
     <w:rsid w:val="00064AC9"/>
@@ -6454,10 +6436,10 @@
       <w:color w:val="808080"/>
     </w:rPr>
   </w:style>
-  <w:style w:type="paragraph" w:styleId="BalloonText">
+  <w:style w:type="paragraph" w:styleId="a6">
     <w:name w:val="Balloon Text"/>
-    <w:basedOn w:val="Normal"/>
-    <w:link w:val="BalloonTextChar"/>
+    <w:basedOn w:val="a0"/>
+    <w:link w:val="Char"/>
     <w:semiHidden/>
     <w:unhideWhenUsed/>
     <w:rsid w:val="00064AC9"/>
@@ -6467,10 +6449,10 @@
       <w:szCs w:val="16"/>
     </w:rPr>
   </w:style>
-  <w:style w:type="character" w:customStyle="1" w:styleId="BalloonTextChar">
-    <w:name w:val="Balloon Text Char"/>
-    <w:basedOn w:val="DefaultParagraphFont"/>
-    <w:link w:val="BalloonText"/>
+  <w:style w:type="character" w:customStyle="1" w:styleId="Char">
+    <w:name w:val="批注框文本 Char"/>
+    <w:basedOn w:val="a1"/>
+    <w:link w:val="a6"/>
     <w:semiHidden/>
     <w:rsid w:val="00064AC9"/>
     <w:rPr>
@@ -6479,9 +6461,9 @@
       <w:szCs w:val="16"/>
     </w:rPr>
   </w:style>
-  <w:style w:type="paragraph" w:styleId="ListParagraph">
+  <w:style w:type="paragraph" w:styleId="a7">
     <w:name w:val="List Paragraph"/>
-    <w:basedOn w:val="Normal"/>
+    <w:basedOn w:val="a0"/>
     <w:uiPriority w:val="34"/>
     <w:unhideWhenUsed/>
     <w:qFormat/>
@@ -6636,7 +6618,7 @@
     <w:lsdException w:name="Bibliography" w:uiPriority="37"/>
     <w:lsdException w:name="TOC Heading" w:uiPriority="39" w:qFormat="1"/>
   </w:latentStyles>
-  <w:style w:type="paragraph" w:default="1" w:styleId="Normal">
+  <w:style w:type="paragraph" w:default="1" w:styleId="a0">
     <w:name w:val="Normal"/>
     <w:qFormat/>
     <w:rsid w:val="00064AC9"/>
@@ -6645,10 +6627,10 @@
       <w:szCs w:val="24"/>
     </w:rPr>
   </w:style>
-  <w:style w:type="paragraph" w:styleId="Heading1">
+  <w:style w:type="paragraph" w:styleId="1">
     <w:name w:val="heading 1"/>
-    <w:basedOn w:val="Normal"/>
-    <w:next w:val="Normal"/>
+    <w:basedOn w:val="a0"/>
+    <w:next w:val="a0"/>
     <w:qFormat/>
     <w:rsid w:val="002F1260"/>
     <w:pPr>
@@ -6666,11 +6648,11 @@
       <w:szCs w:val="20"/>
     </w:rPr>
   </w:style>
-  <w:style w:type="paragraph" w:styleId="Heading2">
+  <w:style w:type="paragraph" w:styleId="2">
     <w:name w:val="heading 2"/>
-    <w:basedOn w:val="Normal"/>
-    <w:next w:val="Normal"/>
-    <w:link w:val="Heading2Char"/>
+    <w:basedOn w:val="a0"/>
+    <w:next w:val="a0"/>
+    <w:link w:val="2Char"/>
     <w:qFormat/>
     <w:rsid w:val="002F1260"/>
     <w:pPr>
@@ -6687,11 +6669,11 @@
       <w:szCs w:val="26"/>
     </w:rPr>
   </w:style>
-  <w:style w:type="paragraph" w:styleId="Heading3">
+  <w:style w:type="paragraph" w:styleId="3">
     <w:name w:val="heading 3"/>
-    <w:basedOn w:val="Normal"/>
-    <w:next w:val="Normal"/>
-    <w:link w:val="Heading3Char"/>
+    <w:basedOn w:val="a0"/>
+    <w:next w:val="a0"/>
+    <w:link w:val="3Char"/>
     <w:qFormat/>
     <w:rsid w:val="00064AC9"/>
     <w:pPr>
@@ -6705,11 +6687,11 @@
       <w:szCs w:val="20"/>
     </w:rPr>
   </w:style>
-  <w:style w:type="paragraph" w:styleId="Heading4">
+  <w:style w:type="paragraph" w:styleId="4">
     <w:name w:val="heading 4"/>
-    <w:basedOn w:val="Normal"/>
-    <w:next w:val="Normal"/>
-    <w:link w:val="Heading4Char"/>
+    <w:basedOn w:val="a0"/>
+    <w:next w:val="a0"/>
+    <w:link w:val="4Char"/>
     <w:semiHidden/>
     <w:unhideWhenUsed/>
     <w:rsid w:val="00104FF8"/>
@@ -6723,13 +6705,13 @@
       <w:iCs/>
     </w:rPr>
   </w:style>
-  <w:style w:type="character" w:default="1" w:styleId="DefaultParagraphFont">
+  <w:style w:type="character" w:default="1" w:styleId="a1">
     <w:name w:val="Default Paragraph Font"/>
     <w:uiPriority w:val="1"/>
     <w:semiHidden/>
     <w:unhideWhenUsed/>
   </w:style>
-  <w:style w:type="table" w:default="1" w:styleId="TableNormal">
+  <w:style w:type="table" w:default="1" w:styleId="a2">
     <w:name w:val="Normal Table"/>
     <w:uiPriority w:val="99"/>
     <w:semiHidden/>
@@ -6744,16 +6726,16 @@
       </w:tblCellMar>
     </w:tblPr>
   </w:style>
-  <w:style w:type="numbering" w:default="1" w:styleId="NoList">
+  <w:style w:type="numbering" w:default="1" w:styleId="a3">
     <w:name w:val="No List"/>
     <w:uiPriority w:val="99"/>
     <w:semiHidden/>
     <w:unhideWhenUsed/>
   </w:style>
-  <w:style w:type="character" w:customStyle="1" w:styleId="Heading2Char">
-    <w:name w:val="Heading 2 Char"/>
-    <w:basedOn w:val="DefaultParagraphFont"/>
-    <w:link w:val="Heading2"/>
+  <w:style w:type="character" w:customStyle="1" w:styleId="2Char">
+    <w:name w:val="标题 2 Char"/>
+    <w:basedOn w:val="a1"/>
+    <w:link w:val="2"/>
     <w:rsid w:val="002F1260"/>
     <w:rPr>
       <w:rFonts w:asciiTheme="majorHAnsi" w:hAnsiTheme="majorHAnsi" w:cs="Arial"/>
@@ -6764,20 +6746,20 @@
       <w:szCs w:val="26"/>
     </w:rPr>
   </w:style>
-  <w:style w:type="character" w:customStyle="1" w:styleId="Heading3Char">
-    <w:name w:val="Heading 3 Char"/>
-    <w:basedOn w:val="DefaultParagraphFont"/>
-    <w:link w:val="Heading3"/>
+  <w:style w:type="character" w:customStyle="1" w:styleId="3Char">
+    <w:name w:val="标题 3 Char"/>
+    <w:basedOn w:val="a1"/>
+    <w:link w:val="3"/>
     <w:rsid w:val="00064AC9"/>
     <w:rPr>
       <w:rFonts w:asciiTheme="minorHAnsi" w:hAnsiTheme="minorHAnsi" w:cs="Arial"/>
       <w:bCs/>
     </w:rPr>
   </w:style>
-  <w:style w:type="character" w:customStyle="1" w:styleId="Heading4Char">
-    <w:name w:val="Heading 4 Char"/>
-    <w:basedOn w:val="DefaultParagraphFont"/>
-    <w:link w:val="Heading4"/>
+  <w:style w:type="character" w:customStyle="1" w:styleId="4Char">
+    <w:name w:val="标题 4 Char"/>
+    <w:basedOn w:val="a1"/>
+    <w:link w:val="4"/>
     <w:semiHidden/>
     <w:rsid w:val="00064AC9"/>
     <w:rPr>
@@ -6786,9 +6768,9 @@
       <w:szCs w:val="24"/>
     </w:rPr>
   </w:style>
-  <w:style w:type="character" w:styleId="Hyperlink">
+  <w:style w:type="character" w:styleId="a4">
     <w:name w:val="Hyperlink"/>
-    <w:basedOn w:val="DefaultParagraphFont"/>
+    <w:basedOn w:val="a1"/>
     <w:qFormat/>
     <w:rsid w:val="00B86E8E"/>
     <w:rPr>
@@ -6796,10 +6778,10 @@
       <w:u w:val="single"/>
     </w:rPr>
   </w:style>
-  <w:style w:type="paragraph" w:styleId="ListBullet">
+  <w:style w:type="paragraph" w:styleId="a">
     <w:name w:val="List Bullet"/>
-    <w:basedOn w:val="Normal"/>
-    <w:next w:val="Normal"/>
+    <w:basedOn w:val="a0"/>
+    <w:next w:val="a0"/>
     <w:autoRedefine/>
     <w:qFormat/>
     <w:rsid w:val="00080DC2"/>
@@ -6813,7 +6795,7 @@
   </w:style>
   <w:style w:type="character" w:customStyle="1" w:styleId="Position">
     <w:name w:val="Position"/>
-    <w:basedOn w:val="DefaultParagraphFont"/>
+    <w:basedOn w:val="a1"/>
     <w:qFormat/>
     <w:rsid w:val="002F1260"/>
     <w:rPr>
@@ -6825,7 +6807,7 @@
   </w:style>
   <w:style w:type="paragraph" w:customStyle="1" w:styleId="ContactInfo">
     <w:name w:val="Contact Info"/>
-    <w:basedOn w:val="Normal"/>
+    <w:basedOn w:val="a0"/>
     <w:qFormat/>
     <w:rsid w:val="002F1260"/>
     <w:pPr>
@@ -6837,9 +6819,9 @@
       <w:sz w:val="16"/>
     </w:rPr>
   </w:style>
-  <w:style w:type="character" w:styleId="PlaceholderText">
+  <w:style w:type="character" w:styleId="a5">
     <w:name w:val="Placeholder Text"/>
-    <w:basedOn w:val="DefaultParagraphFont"/>
+    <w:basedOn w:val="a1"/>
     <w:uiPriority w:val="99"/>
     <w:semiHidden/>
     <w:rsid w:val="00064AC9"/>
@@ -6847,10 +6829,10 @@
       <w:color w:val="808080"/>
     </w:rPr>
   </w:style>
-  <w:style w:type="paragraph" w:styleId="BalloonText">
+  <w:style w:type="paragraph" w:styleId="a6">
     <w:name w:val="Balloon Text"/>
-    <w:basedOn w:val="Normal"/>
-    <w:link w:val="BalloonTextChar"/>
+    <w:basedOn w:val="a0"/>
+    <w:link w:val="Char"/>
     <w:semiHidden/>
     <w:unhideWhenUsed/>
     <w:rsid w:val="00064AC9"/>
@@ -6860,10 +6842,10 @@
       <w:szCs w:val="16"/>
     </w:rPr>
   </w:style>
-  <w:style w:type="character" w:customStyle="1" w:styleId="BalloonTextChar">
-    <w:name w:val="Balloon Text Char"/>
-    <w:basedOn w:val="DefaultParagraphFont"/>
-    <w:link w:val="BalloonText"/>
+  <w:style w:type="character" w:customStyle="1" w:styleId="Char">
+    <w:name w:val="批注框文本 Char"/>
+    <w:basedOn w:val="a1"/>
+    <w:link w:val="a6"/>
     <w:semiHidden/>
     <w:rsid w:val="00064AC9"/>
     <w:rPr>
@@ -6872,9 +6854,9 @@
       <w:szCs w:val="16"/>
     </w:rPr>
   </w:style>
-  <w:style w:type="paragraph" w:styleId="ListParagraph">
+  <w:style w:type="paragraph" w:styleId="a7">
     <w:name w:val="List Paragraph"/>
-    <w:basedOn w:val="Normal"/>
+    <w:basedOn w:val="a0"/>
     <w:uiPriority w:val="34"/>
     <w:unhideWhenUsed/>
     <w:qFormat/>

</xml_diff>